<commit_message>
Finished the Report for L-diversity
</commit_message>
<xml_diff>
--- a/Data_Anonymization/Report.docx
+++ b/Data_Anonymization/Report.docx
@@ -8,12 +8,16 @@
         <w:rPr>
           <w:rFonts w:ascii="Calibri" w:eastAsia="Calibri" w:hAnsi="Calibri" w:cs="Calibri"/>
           <w:b/>
-        </w:rPr>
-      </w:pPr>
-      <w:r>
-        <w:rPr>
-          <w:rFonts w:ascii="Calibri" w:eastAsia="Calibri" w:hAnsi="Calibri" w:cs="Calibri"/>
-          <w:b/>
+          <w:sz w:val="24"/>
+          <w:szCs w:val="24"/>
+        </w:rPr>
+      </w:pPr>
+      <w:r>
+        <w:rPr>
+          <w:rFonts w:ascii="Calibri" w:eastAsia="Calibri" w:hAnsi="Calibri" w:cs="Calibri"/>
+          <w:b/>
+          <w:sz w:val="24"/>
+          <w:szCs w:val="24"/>
         </w:rPr>
         <w:t>Jigyas Sharma</w:t>
       </w:r>
@@ -24,53 +28,76 @@
         <w:rPr>
           <w:rFonts w:ascii="Calibri" w:eastAsia="Calibri" w:hAnsi="Calibri" w:cs="Calibri"/>
           <w:b/>
-        </w:rPr>
-      </w:pPr>
-      <w:r>
-        <w:rPr>
-          <w:rFonts w:ascii="Calibri" w:eastAsia="Calibri" w:hAnsi="Calibri" w:cs="Calibri"/>
-          <w:b/>
-        </w:rPr>
-        <w:t xml:space="preserve">Dr. </w:t>
-      </w:r>
-      <w:r>
-        <w:rPr>
-          <w:rFonts w:ascii="Calibri" w:eastAsia="Calibri" w:hAnsi="Calibri" w:cs="Calibri"/>
-          <w:b/>
-        </w:rPr>
-        <w:t>Han Wang</w:t>
-      </w:r>
-    </w:p>
-    <w:p>
-      <w:pPr>
-        <w:spacing w:line="360" w:lineRule="auto"/>
-        <w:rPr>
-          <w:rFonts w:ascii="Calibri" w:eastAsia="Calibri" w:hAnsi="Calibri" w:cs="Calibri"/>
-          <w:b/>
-        </w:rPr>
-      </w:pPr>
-      <w:r>
-        <w:rPr>
-          <w:rFonts w:ascii="Calibri" w:eastAsia="Calibri" w:hAnsi="Calibri" w:cs="Calibri"/>
-          <w:b/>
-        </w:rPr>
-        <w:t>EECS 765</w:t>
-      </w:r>
-    </w:p>
-    <w:p>
-      <w:pPr>
-        <w:spacing w:line="360" w:lineRule="auto"/>
-        <w:rPr>
-          <w:rFonts w:ascii="Calibri" w:eastAsia="Calibri" w:hAnsi="Calibri" w:cs="Calibri"/>
-          <w:b/>
-        </w:rPr>
-      </w:pPr>
-      <w:r>
-        <w:rPr>
-          <w:rFonts w:ascii="Calibri" w:eastAsia="Calibri" w:hAnsi="Calibri" w:cs="Calibri"/>
-          <w:b/>
-        </w:rPr>
-        <w:t>14 September 2023</w:t>
+          <w:sz w:val="24"/>
+          <w:szCs w:val="24"/>
+        </w:rPr>
+      </w:pPr>
+      <w:r>
+        <w:rPr>
+          <w:rFonts w:ascii="Calibri" w:eastAsia="Calibri" w:hAnsi="Calibri" w:cs="Calibri"/>
+          <w:b/>
+          <w:sz w:val="24"/>
+          <w:szCs w:val="24"/>
+        </w:rPr>
+        <w:t>Dr. Han Wang</w:t>
+      </w:r>
+    </w:p>
+    <w:p>
+      <w:pPr>
+        <w:spacing w:line="360" w:lineRule="auto"/>
+        <w:rPr>
+          <w:rFonts w:ascii="Calibri" w:eastAsia="Calibri" w:hAnsi="Calibri" w:cs="Calibri"/>
+          <w:b/>
+          <w:sz w:val="24"/>
+          <w:szCs w:val="24"/>
+        </w:rPr>
+      </w:pPr>
+      <w:r>
+        <w:rPr>
+          <w:rFonts w:ascii="Calibri" w:eastAsia="Calibri" w:hAnsi="Calibri" w:cs="Calibri"/>
+          <w:b/>
+          <w:sz w:val="24"/>
+          <w:szCs w:val="24"/>
+        </w:rPr>
+        <w:t>EECS 7</w:t>
+      </w:r>
+      <w:r>
+        <w:rPr>
+          <w:rFonts w:ascii="Calibri" w:eastAsia="Calibri" w:hAnsi="Calibri" w:cs="Calibri"/>
+          <w:b/>
+          <w:sz w:val="24"/>
+          <w:szCs w:val="24"/>
+        </w:rPr>
+        <w:t>00</w:t>
+      </w:r>
+    </w:p>
+    <w:p>
+      <w:pPr>
+        <w:spacing w:line="360" w:lineRule="auto"/>
+        <w:rPr>
+          <w:rFonts w:ascii="Calibri" w:eastAsia="Calibri" w:hAnsi="Calibri" w:cs="Calibri"/>
+          <w:b/>
+          <w:sz w:val="24"/>
+          <w:szCs w:val="24"/>
+        </w:rPr>
+      </w:pPr>
+      <w:r>
+        <w:rPr>
+          <w:rFonts w:ascii="Calibri" w:eastAsia="Calibri" w:hAnsi="Calibri" w:cs="Calibri"/>
+          <w:b/>
+          <w:sz w:val="24"/>
+          <w:szCs w:val="24"/>
+        </w:rPr>
+        <w:t>25</w:t>
+      </w:r>
+      <w:r>
+        <w:rPr>
+          <w:rFonts w:ascii="Calibri" w:eastAsia="Calibri" w:hAnsi="Calibri" w:cs="Calibri"/>
+          <w:b/>
+          <w:sz w:val="24"/>
+          <w:szCs w:val="24"/>
+        </w:rPr>
+        <w:t xml:space="preserve"> September 2023</w:t>
       </w:r>
     </w:p>
     <w:p>
@@ -80,6 +107,8 @@
         <w:rPr>
           <w:rFonts w:ascii="Calibri" w:eastAsia="Calibri" w:hAnsi="Calibri" w:cs="Calibri"/>
           <w:b/>
+          <w:sz w:val="24"/>
+          <w:szCs w:val="24"/>
         </w:rPr>
       </w:pPr>
     </w:p>
@@ -91,12 +120,16 @@
         <w:rPr>
           <w:rFonts w:ascii="Calibri" w:eastAsia="Calibri" w:hAnsi="Calibri" w:cs="Calibri"/>
           <w:b/>
-        </w:rPr>
-      </w:pPr>
-      <w:r>
-        <w:rPr>
-          <w:rFonts w:ascii="Calibri" w:eastAsia="Calibri" w:hAnsi="Calibri" w:cs="Calibri"/>
-          <w:b/>
+          <w:sz w:val="24"/>
+          <w:szCs w:val="24"/>
+        </w:rPr>
+      </w:pPr>
+      <w:r>
+        <w:rPr>
+          <w:rFonts w:ascii="Calibri" w:eastAsia="Calibri" w:hAnsi="Calibri" w:cs="Calibri"/>
+          <w:b/>
+          <w:sz w:val="24"/>
+          <w:szCs w:val="24"/>
         </w:rPr>
         <w:t>Homework 1: Report</w:t>
       </w:r>
@@ -107,12 +140,16 @@
         <w:rPr>
           <w:rFonts w:ascii="Calibri" w:eastAsia="Calibri" w:hAnsi="Calibri" w:cs="Calibri"/>
           <w:bCs/>
-        </w:rPr>
-      </w:pPr>
-      <w:r>
-        <w:rPr>
-          <w:rFonts w:ascii="Calibri" w:eastAsia="Calibri" w:hAnsi="Calibri" w:cs="Calibri"/>
-          <w:b/>
+          <w:sz w:val="24"/>
+          <w:szCs w:val="24"/>
+        </w:rPr>
+      </w:pPr>
+      <w:r>
+        <w:rPr>
+          <w:rFonts w:ascii="Calibri" w:eastAsia="Calibri" w:hAnsi="Calibri" w:cs="Calibri"/>
+          <w:b/>
+          <w:sz w:val="24"/>
+          <w:szCs w:val="24"/>
         </w:rPr>
         <w:t xml:space="preserve">Environment: </w:t>
       </w:r>
@@ -120,6 +157,8 @@
         <w:rPr>
           <w:rFonts w:ascii="Calibri" w:eastAsia="Calibri" w:hAnsi="Calibri" w:cs="Calibri"/>
           <w:bCs/>
+          <w:sz w:val="24"/>
+          <w:szCs w:val="24"/>
         </w:rPr>
         <w:t>Google Colab, Github</w:t>
       </w:r>
@@ -130,12 +169,16 @@
         <w:rPr>
           <w:rFonts w:ascii="Calibri" w:eastAsia="Calibri" w:hAnsi="Calibri" w:cs="Calibri"/>
           <w:bCs/>
-        </w:rPr>
-      </w:pPr>
-      <w:r>
-        <w:rPr>
-          <w:rFonts w:ascii="Calibri" w:eastAsia="Calibri" w:hAnsi="Calibri" w:cs="Calibri"/>
-          <w:b/>
+          <w:sz w:val="24"/>
+          <w:szCs w:val="24"/>
+        </w:rPr>
+      </w:pPr>
+      <w:r>
+        <w:rPr>
+          <w:rFonts w:ascii="Calibri" w:eastAsia="Calibri" w:hAnsi="Calibri" w:cs="Calibri"/>
+          <w:b/>
+          <w:sz w:val="24"/>
+          <w:szCs w:val="24"/>
         </w:rPr>
         <w:t xml:space="preserve">Libraries: </w:t>
       </w:r>
@@ -143,6 +186,8 @@
         <w:rPr>
           <w:rFonts w:ascii="Calibri" w:eastAsia="Calibri" w:hAnsi="Calibri" w:cs="Calibri"/>
           <w:bCs/>
+          <w:sz w:val="24"/>
+          <w:szCs w:val="24"/>
         </w:rPr>
         <w:t>Pandas</w:t>
       </w:r>
@@ -153,12 +198,16 @@
         <w:rPr>
           <w:rFonts w:ascii="Calibri" w:eastAsia="Calibri" w:hAnsi="Calibri" w:cs="Calibri"/>
           <w:bCs/>
-        </w:rPr>
-      </w:pPr>
-      <w:r>
-        <w:rPr>
-          <w:rFonts w:ascii="Calibri" w:eastAsia="Calibri" w:hAnsi="Calibri" w:cs="Calibri"/>
-          <w:b/>
+          <w:sz w:val="24"/>
+          <w:szCs w:val="24"/>
+        </w:rPr>
+      </w:pPr>
+      <w:r>
+        <w:rPr>
+          <w:rFonts w:ascii="Calibri" w:eastAsia="Calibri" w:hAnsi="Calibri" w:cs="Calibri"/>
+          <w:b/>
+          <w:sz w:val="24"/>
+          <w:szCs w:val="24"/>
         </w:rPr>
         <w:t xml:space="preserve">Language: </w:t>
       </w:r>
@@ -166,6 +215,8 @@
         <w:rPr>
           <w:rFonts w:ascii="Calibri" w:eastAsia="Calibri" w:hAnsi="Calibri" w:cs="Calibri"/>
           <w:bCs/>
+          <w:sz w:val="24"/>
+          <w:szCs w:val="24"/>
         </w:rPr>
         <w:t>Python</w:t>
       </w:r>
@@ -176,12 +227,16 @@
         <w:rPr>
           <w:rFonts w:ascii="Calibri" w:eastAsia="Calibri" w:hAnsi="Calibri" w:cs="Calibri"/>
           <w:bCs/>
-        </w:rPr>
-      </w:pPr>
-      <w:r>
-        <w:rPr>
-          <w:rFonts w:ascii="Calibri" w:eastAsia="Calibri" w:hAnsi="Calibri" w:cs="Calibri"/>
-          <w:b/>
+          <w:sz w:val="24"/>
+          <w:szCs w:val="24"/>
+        </w:rPr>
+      </w:pPr>
+      <w:r>
+        <w:rPr>
+          <w:rFonts w:ascii="Calibri" w:eastAsia="Calibri" w:hAnsi="Calibri" w:cs="Calibri"/>
+          <w:b/>
+          <w:sz w:val="24"/>
+          <w:szCs w:val="24"/>
         </w:rPr>
         <w:t xml:space="preserve">Input Dataset: </w:t>
       </w:r>
@@ -189,6 +244,8 @@
         <w:rPr>
           <w:rFonts w:ascii="Calibri" w:eastAsia="Calibri" w:hAnsi="Calibri" w:cs="Calibri"/>
           <w:bCs/>
+          <w:sz w:val="24"/>
+          <w:szCs w:val="24"/>
         </w:rPr>
         <w:t>adult.data</w:t>
       </w:r>
@@ -210,12 +267,16 @@
         <w:rPr>
           <w:rFonts w:ascii="Calibri" w:eastAsia="Calibri" w:hAnsi="Calibri" w:cs="Calibri"/>
           <w:b/>
-        </w:rPr>
-      </w:pPr>
-      <w:r>
-        <w:rPr>
-          <w:rFonts w:ascii="Calibri" w:eastAsia="Calibri" w:hAnsi="Calibri" w:cs="Calibri"/>
-          <w:b/>
+          <w:sz w:val="24"/>
+          <w:szCs w:val="24"/>
+        </w:rPr>
+      </w:pPr>
+      <w:r>
+        <w:rPr>
+          <w:rFonts w:ascii="Calibri" w:eastAsia="Calibri" w:hAnsi="Calibri" w:cs="Calibri"/>
+          <w:b/>
+          <w:sz w:val="24"/>
+          <w:szCs w:val="24"/>
         </w:rPr>
         <w:t>Achieving K-Anonymity using Generalization and Suppression</w:t>
       </w:r>
@@ -275,6 +336,7 @@
         <w:rPr>
           <w:rFonts w:ascii="Calibri" w:eastAsia="Calibri" w:hAnsi="Calibri" w:cs="Calibri"/>
           <w:bCs/>
+          <w:noProof/>
         </w:rPr>
         <w:drawing>
           <wp:inline distT="0" distB="0" distL="0" distR="0" wp14:anchorId="621C24C6" wp14:editId="63E07C65">
@@ -347,7 +409,7 @@
           <w:rFonts w:ascii="Calibri" w:eastAsia="Calibri" w:hAnsi="Calibri" w:cs="Calibri"/>
           <w:bCs/>
         </w:rPr>
-        <w:t xml:space="preserve">lower than a high school education to “Elementary”, the second bucket includes everyone who has some level of high school education, the third bucket maps people who did either vocational training or professional school to “Trade School” and then everyone with a higher education is mapped to “University Education”. The </w:t>
+        <w:t xml:space="preserve">lower than a high school education to “Elementary”, the second bucket includes everyone who has some level of high school education, the third bucket maps people who did either vocational training or professional school to </w:t>
       </w:r>
       <w:r>
         <w:rPr>
@@ -355,7 +417,7 @@
           <w:bCs/>
         </w:rPr>
         <w:lastRenderedPageBreak/>
-        <w:t xml:space="preserve">hierarchy for Marital Status was devised in a similar manner where the first bucket was everybody who was Single, the second bucket includes everyone who was married and is currently with their spouse, the last bucket includes all the people who were married but are not with their spouse anymore. The hierarchy for Race was mapped in a way that everybody who had a race assigned was classified as either as a major race or other. </w:t>
+        <w:t xml:space="preserve">“Trade School” and then everyone with a higher education is mapped to “University Education”. The hierarchy for Marital Status was devised in a similar manner where the first bucket was everybody who was Single, the second bucket includes everyone who was married and is currently with their spouse, the last bucket includes all the people who were married but are not with their spouse anymore. The hierarchy for Race was mapped in a way that everybody who had a race assigned was classified as either as a major race or other. </w:t>
       </w:r>
     </w:p>
     <w:p>
@@ -394,6 +456,7 @@
         <w:rPr>
           <w:rFonts w:ascii="Calibri" w:eastAsia="Calibri" w:hAnsi="Calibri" w:cs="Calibri"/>
           <w:bCs/>
+          <w:noProof/>
         </w:rPr>
         <w:drawing>
           <wp:inline distT="0" distB="0" distL="0" distR="0" wp14:anchorId="2F94642C" wp14:editId="13A5344B">
@@ -482,6 +545,7 @@
         <w:rPr>
           <w:rFonts w:ascii="Calibri" w:eastAsia="Calibri" w:hAnsi="Calibri" w:cs="Calibri"/>
           <w:bCs/>
+          <w:noProof/>
         </w:rPr>
         <w:drawing>
           <wp:inline distT="0" distB="0" distL="0" distR="0" wp14:anchorId="298C279B" wp14:editId="43E0A5D4">
@@ -531,6 +595,146 @@
       <w:r>
         <w:rPr>
           <w:rFonts w:ascii="Calibri" w:eastAsia="Calibri" w:hAnsi="Calibri" w:cs="Calibri"/>
+          <w:bCs/>
+        </w:rPr>
+        <w:t xml:space="preserve">After getting some k-anonymity, we write new function to calculate the maximum k-value in our dataset. We do this so we can personalize </w:t>
+      </w:r>
+      <w:r>
+        <w:rPr>
+          <w:rFonts w:ascii="Calibri" w:eastAsia="Calibri" w:hAnsi="Calibri" w:cs="Calibri"/>
+          <w:bCs/>
+        </w:rPr>
+        <w:t xml:space="preserve">the k-anonymity. Once, we calculate the maximum k-value in our dataset, we change the k-value in the k-anonymity function to max k-value and run the algorithm again. </w:t>
+      </w:r>
+    </w:p>
+    <w:p>
+      <w:pPr>
+        <w:spacing w:line="360" w:lineRule="auto"/>
+        <w:rPr>
+          <w:rFonts w:ascii="Calibri" w:eastAsia="Calibri" w:hAnsi="Calibri" w:cs="Calibri"/>
+          <w:bCs/>
+        </w:rPr>
+      </w:pPr>
+      <w:r>
+        <w:rPr>
+          <w:rFonts w:ascii="Calibri" w:eastAsia="Calibri" w:hAnsi="Calibri" w:cs="Calibri"/>
+          <w:bCs/>
+        </w:rPr>
+        <w:lastRenderedPageBreak/>
+        <w:drawing>
+          <wp:inline distT="0" distB="0" distL="0" distR="0" wp14:anchorId="152294C7" wp14:editId="255C49FB">
+            <wp:extent cx="5943600" cy="3556635"/>
+            <wp:effectExtent l="0" t="0" r="0" b="5715"/>
+            <wp:docPr id="652284419" name="Picture 1" descr="A screenshot of a computer program&#10;&#10;Description automatically generated"/>
+            <wp:cNvGraphicFramePr>
+              <a:graphicFrameLocks xmlns:a="http://schemas.openxmlformats.org/drawingml/2006/main" noChangeAspect="1"/>
+            </wp:cNvGraphicFramePr>
+            <a:graphic xmlns:a="http://schemas.openxmlformats.org/drawingml/2006/main">
+              <a:graphicData uri="http://schemas.openxmlformats.org/drawingml/2006/picture">
+                <pic:pic xmlns:pic="http://schemas.openxmlformats.org/drawingml/2006/picture">
+                  <pic:nvPicPr>
+                    <pic:cNvPr id="652284419" name="Picture 1" descr="A screenshot of a computer program&#10;&#10;Description automatically generated"/>
+                    <pic:cNvPicPr/>
+                  </pic:nvPicPr>
+                  <pic:blipFill>
+                    <a:blip r:embed="rId7"/>
+                    <a:stretch>
+                      <a:fillRect/>
+                    </a:stretch>
+                  </pic:blipFill>
+                  <pic:spPr>
+                    <a:xfrm>
+                      <a:off x="0" y="0"/>
+                      <a:ext cx="5943600" cy="3556635"/>
+                    </a:xfrm>
+                    <a:prstGeom prst="rect">
+                      <a:avLst/>
+                    </a:prstGeom>
+                  </pic:spPr>
+                </pic:pic>
+              </a:graphicData>
+            </a:graphic>
+          </wp:inline>
+        </w:drawing>
+      </w:r>
+    </w:p>
+    <w:p>
+      <w:pPr>
+        <w:spacing w:line="360" w:lineRule="auto"/>
+        <w:rPr>
+          <w:rFonts w:ascii="Calibri" w:eastAsia="Calibri" w:hAnsi="Calibri" w:cs="Calibri"/>
+          <w:bCs/>
+        </w:rPr>
+      </w:pPr>
+      <w:r>
+        <w:rPr>
+          <w:rFonts w:ascii="Calibri" w:eastAsia="Calibri" w:hAnsi="Calibri" w:cs="Calibri"/>
+          <w:bCs/>
+        </w:rPr>
+        <w:drawing>
+          <wp:inline distT="0" distB="0" distL="0" distR="0" wp14:anchorId="6B95BF2C" wp14:editId="16BA88FF">
+            <wp:extent cx="5943600" cy="2986405"/>
+            <wp:effectExtent l="0" t="0" r="0" b="4445"/>
+            <wp:docPr id="327838609" name="Picture 1" descr="A screenshot of a computer code&#10;&#10;Description automatically generated"/>
+            <wp:cNvGraphicFramePr>
+              <a:graphicFrameLocks xmlns:a="http://schemas.openxmlformats.org/drawingml/2006/main" noChangeAspect="1"/>
+            </wp:cNvGraphicFramePr>
+            <a:graphic xmlns:a="http://schemas.openxmlformats.org/drawingml/2006/main">
+              <a:graphicData uri="http://schemas.openxmlformats.org/drawingml/2006/picture">
+                <pic:pic xmlns:pic="http://schemas.openxmlformats.org/drawingml/2006/picture">
+                  <pic:nvPicPr>
+                    <pic:cNvPr id="327838609" name="Picture 1" descr="A screenshot of a computer code&#10;&#10;Description automatically generated"/>
+                    <pic:cNvPicPr/>
+                  </pic:nvPicPr>
+                  <pic:blipFill>
+                    <a:blip r:embed="rId8"/>
+                    <a:stretch>
+                      <a:fillRect/>
+                    </a:stretch>
+                  </pic:blipFill>
+                  <pic:spPr>
+                    <a:xfrm>
+                      <a:off x="0" y="0"/>
+                      <a:ext cx="5943600" cy="2986405"/>
+                    </a:xfrm>
+                    <a:prstGeom prst="rect">
+                      <a:avLst/>
+                    </a:prstGeom>
+                  </pic:spPr>
+                </pic:pic>
+              </a:graphicData>
+            </a:graphic>
+          </wp:inline>
+        </w:drawing>
+      </w:r>
+    </w:p>
+    <w:p>
+      <w:pPr>
+        <w:spacing w:line="360" w:lineRule="auto"/>
+        <w:rPr>
+          <w:rFonts w:ascii="Calibri" w:eastAsia="Calibri" w:hAnsi="Calibri" w:cs="Calibri"/>
+          <w:bCs/>
+        </w:rPr>
+      </w:pPr>
+      <w:r>
+        <w:rPr>
+          <w:rFonts w:ascii="Calibri" w:eastAsia="Calibri" w:hAnsi="Calibri" w:cs="Calibri"/>
+          <w:bCs/>
+        </w:rPr>
+        <w:t xml:space="preserve">We achieve a k-anonymity for our dataset which is personalized at a k=2978.  </w:t>
+      </w:r>
+    </w:p>
+    <w:p>
+      <w:pPr>
+        <w:spacing w:line="360" w:lineRule="auto"/>
+        <w:rPr>
+          <w:rFonts w:ascii="Calibri" w:eastAsia="Calibri" w:hAnsi="Calibri" w:cs="Calibri"/>
+          <w:bCs/>
+        </w:rPr>
+      </w:pPr>
+      <w:r>
+        <w:rPr>
+          <w:rFonts w:ascii="Calibri" w:eastAsia="Calibri" w:hAnsi="Calibri" w:cs="Calibri"/>
           <w:b/>
         </w:rPr>
         <w:t xml:space="preserve">Output Dataset: </w:t>
@@ -546,12 +750,265 @@
     <w:p>
       <w:pPr>
         <w:spacing w:line="360" w:lineRule="auto"/>
-        <w:ind w:left="720"/>
-        <w:rPr>
-          <w:rFonts w:ascii="Calibri" w:eastAsia="Calibri" w:hAnsi="Calibri" w:cs="Calibri"/>
-          <w:bCs/>
-        </w:rPr>
-      </w:pPr>
+        <w:rPr>
+          <w:rFonts w:ascii="Calibri" w:eastAsia="Calibri" w:hAnsi="Calibri" w:cs="Calibri"/>
+          <w:b/>
+          <w:sz w:val="24"/>
+          <w:szCs w:val="24"/>
+        </w:rPr>
+      </w:pPr>
+      <w:r>
+        <w:rPr>
+          <w:rFonts w:ascii="Calibri" w:eastAsia="Calibri" w:hAnsi="Calibri" w:cs="Calibri"/>
+          <w:b/>
+          <w:sz w:val="24"/>
+          <w:szCs w:val="24"/>
+        </w:rPr>
+        <w:t>Achieving L-Diversity for our K-Anonymous Dataset</w:t>
+      </w:r>
+    </w:p>
+    <w:p>
+      <w:pPr>
+        <w:spacing w:line="360" w:lineRule="auto"/>
+        <w:rPr>
+          <w:rFonts w:ascii="Calibri" w:eastAsia="Calibri" w:hAnsi="Calibri" w:cs="Calibri"/>
+          <w:bCs/>
+        </w:rPr>
+      </w:pPr>
+      <w:r>
+        <w:rPr>
+          <w:rFonts w:ascii="Calibri" w:eastAsia="Calibri" w:hAnsi="Calibri" w:cs="Calibri"/>
+          <w:b/>
+        </w:rPr>
+        <w:t xml:space="preserve">Note: </w:t>
+      </w:r>
+      <w:r>
+        <w:rPr>
+          <w:rFonts w:ascii="Calibri" w:eastAsia="Calibri" w:hAnsi="Calibri" w:cs="Calibri"/>
+          <w:bCs/>
+        </w:rPr>
+        <w:t xml:space="preserve">Since when achieving our personalized k-anonymity, we had a significant data loss, we choose an arbitrary k-value when trying to achieve l-diversity for our dataset. </w:t>
+      </w:r>
+    </w:p>
+    <w:p>
+      <w:pPr>
+        <w:spacing w:line="360" w:lineRule="auto"/>
+        <w:rPr>
+          <w:rFonts w:ascii="Calibri" w:eastAsia="Calibri" w:hAnsi="Calibri" w:cs="Calibri"/>
+          <w:b/>
+          <w:i/>
+          <w:iCs/>
+        </w:rPr>
+      </w:pPr>
+      <w:r>
+        <w:rPr>
+          <w:rFonts w:ascii="Calibri" w:eastAsia="Calibri" w:hAnsi="Calibri" w:cs="Calibri"/>
+          <w:b/>
+          <w:i/>
+          <w:iCs/>
+        </w:rPr>
+        <w:t>K-Value = 10</w:t>
+      </w:r>
+    </w:p>
+    <w:p>
+      <w:pPr>
+        <w:spacing w:line="360" w:lineRule="auto"/>
+        <w:rPr>
+          <w:rFonts w:ascii="Calibri" w:eastAsia="Calibri" w:hAnsi="Calibri" w:cs="Calibri"/>
+          <w:b/>
+          <w:i/>
+          <w:iCs/>
+        </w:rPr>
+      </w:pPr>
+      <w:r>
+        <w:rPr>
+          <w:rFonts w:ascii="Calibri" w:eastAsia="Calibri" w:hAnsi="Calibri" w:cs="Calibri"/>
+          <w:b/>
+          <w:i/>
+          <w:iCs/>
+        </w:rPr>
+        <w:lastRenderedPageBreak/>
+        <w:t>L-Value = 2</w:t>
+      </w:r>
+    </w:p>
+    <w:p>
+      <w:pPr>
+        <w:spacing w:line="360" w:lineRule="auto"/>
+        <w:rPr>
+          <w:rFonts w:ascii="Calibri" w:eastAsia="Calibri" w:hAnsi="Calibri" w:cs="Calibri"/>
+          <w:bCs/>
+        </w:rPr>
+      </w:pPr>
+      <w:r>
+        <w:rPr>
+          <w:rFonts w:ascii="Calibri" w:eastAsia="Calibri" w:hAnsi="Calibri" w:cs="Calibri"/>
+          <w:bCs/>
+        </w:rPr>
+        <w:t xml:space="preserve">Since, our k-anonymous data is already available, we create generalization functions occupation. Each generalization hierarchy would </w:t>
+      </w:r>
+      <w:r>
+        <w:rPr>
+          <w:rFonts w:ascii="Calibri" w:eastAsia="Calibri" w:hAnsi="Calibri" w:cs="Calibri"/>
+          <w:bCs/>
+        </w:rPr>
+        <w:t xml:space="preserve">be checked if it does not satisfy our k-value, we will move on to a new level of generalizing our sensitive attribute which is “Occupation”. The generalization levels and functions are defined below. </w:t>
+      </w:r>
+    </w:p>
+    <w:p>
+      <w:pPr>
+        <w:spacing w:line="360" w:lineRule="auto"/>
+        <w:rPr>
+          <w:rFonts w:ascii="Calibri" w:eastAsia="Calibri" w:hAnsi="Calibri" w:cs="Calibri"/>
+          <w:bCs/>
+        </w:rPr>
+      </w:pPr>
+      <w:r>
+        <w:rPr>
+          <w:rFonts w:ascii="Calibri" w:eastAsia="Calibri" w:hAnsi="Calibri" w:cs="Calibri"/>
+          <w:bCs/>
+        </w:rPr>
+        <w:drawing>
+          <wp:inline distT="0" distB="0" distL="0" distR="0" wp14:anchorId="2ADE6135" wp14:editId="2A8A3B89">
+            <wp:extent cx="5943600" cy="5170805"/>
+            <wp:effectExtent l="0" t="0" r="0" b="0"/>
+            <wp:docPr id="1250948080" name="Picture 1" descr="A screenshot of a computer program&#10;&#10;Description automatically generated"/>
+            <wp:cNvGraphicFramePr>
+              <a:graphicFrameLocks xmlns:a="http://schemas.openxmlformats.org/drawingml/2006/main" noChangeAspect="1"/>
+            </wp:cNvGraphicFramePr>
+            <a:graphic xmlns:a="http://schemas.openxmlformats.org/drawingml/2006/main">
+              <a:graphicData uri="http://schemas.openxmlformats.org/drawingml/2006/picture">
+                <pic:pic xmlns:pic="http://schemas.openxmlformats.org/drawingml/2006/picture">
+                  <pic:nvPicPr>
+                    <pic:cNvPr id="1250948080" name="Picture 1" descr="A screenshot of a computer program&#10;&#10;Description automatically generated"/>
+                    <pic:cNvPicPr/>
+                  </pic:nvPicPr>
+                  <pic:blipFill>
+                    <a:blip r:embed="rId9"/>
+                    <a:stretch>
+                      <a:fillRect/>
+                    </a:stretch>
+                  </pic:blipFill>
+                  <pic:spPr>
+                    <a:xfrm>
+                      <a:off x="0" y="0"/>
+                      <a:ext cx="5943600" cy="5170805"/>
+                    </a:xfrm>
+                    <a:prstGeom prst="rect">
+                      <a:avLst/>
+                    </a:prstGeom>
+                  </pic:spPr>
+                </pic:pic>
+              </a:graphicData>
+            </a:graphic>
+          </wp:inline>
+        </w:drawing>
+      </w:r>
+    </w:p>
+    <w:p>
+      <w:pPr>
+        <w:spacing w:line="360" w:lineRule="auto"/>
+        <w:rPr>
+          <w:rFonts w:ascii="Calibri" w:eastAsia="Calibri" w:hAnsi="Calibri" w:cs="Calibri"/>
+          <w:bCs/>
+        </w:rPr>
+      </w:pPr>
+      <w:r>
+        <w:rPr>
+          <w:rFonts w:ascii="Calibri" w:eastAsia="Calibri" w:hAnsi="Calibri" w:cs="Calibri"/>
+          <w:bCs/>
+        </w:rPr>
+        <w:t xml:space="preserve">We then check if the data is l-anonymous by using the grouping functions. If it is not, we go </w:t>
+      </w:r>
+      <w:r>
+        <w:rPr>
+          <w:rFonts w:ascii="Calibri" w:eastAsia="Calibri" w:hAnsi="Calibri" w:cs="Calibri"/>
+          <w:bCs/>
+        </w:rPr>
+        <w:t xml:space="preserve">to another level of generalization. The function that achieves it is defined below. </w:t>
+      </w:r>
+    </w:p>
+    <w:p>
+      <w:pPr>
+        <w:spacing w:line="360" w:lineRule="auto"/>
+        <w:rPr>
+          <w:rFonts w:ascii="Calibri" w:eastAsia="Calibri" w:hAnsi="Calibri" w:cs="Calibri"/>
+          <w:bCs/>
+        </w:rPr>
+      </w:pPr>
+      <w:r>
+        <w:rPr>
+          <w:rFonts w:ascii="Calibri" w:eastAsia="Calibri" w:hAnsi="Calibri" w:cs="Calibri"/>
+          <w:bCs/>
+        </w:rPr>
+        <w:lastRenderedPageBreak/>
+        <w:drawing>
+          <wp:inline distT="0" distB="0" distL="0" distR="0" wp14:anchorId="1D5D5D64" wp14:editId="661FE9B4">
+            <wp:extent cx="5943600" cy="4695190"/>
+            <wp:effectExtent l="0" t="0" r="0" b="0"/>
+            <wp:docPr id="51223376" name="Picture 1" descr="A screenshot of a computer program&#10;&#10;Description automatically generated"/>
+            <wp:cNvGraphicFramePr>
+              <a:graphicFrameLocks xmlns:a="http://schemas.openxmlformats.org/drawingml/2006/main" noChangeAspect="1"/>
+            </wp:cNvGraphicFramePr>
+            <a:graphic xmlns:a="http://schemas.openxmlformats.org/drawingml/2006/main">
+              <a:graphicData uri="http://schemas.openxmlformats.org/drawingml/2006/picture">
+                <pic:pic xmlns:pic="http://schemas.openxmlformats.org/drawingml/2006/picture">
+                  <pic:nvPicPr>
+                    <pic:cNvPr id="51223376" name="Picture 1" descr="A screenshot of a computer program&#10;&#10;Description automatically generated"/>
+                    <pic:cNvPicPr/>
+                  </pic:nvPicPr>
+                  <pic:blipFill>
+                    <a:blip r:embed="rId10"/>
+                    <a:stretch>
+                      <a:fillRect/>
+                    </a:stretch>
+                  </pic:blipFill>
+                  <pic:spPr>
+                    <a:xfrm>
+                      <a:off x="0" y="0"/>
+                      <a:ext cx="5943600" cy="4695190"/>
+                    </a:xfrm>
+                    <a:prstGeom prst="rect">
+                      <a:avLst/>
+                    </a:prstGeom>
+                  </pic:spPr>
+                </pic:pic>
+              </a:graphicData>
+            </a:graphic>
+          </wp:inline>
+        </w:drawing>
+      </w:r>
+    </w:p>
+    <w:p>
+      <w:pPr>
+        <w:spacing w:line="360" w:lineRule="auto"/>
+        <w:rPr>
+          <w:rFonts w:ascii="Calibri" w:eastAsia="Calibri" w:hAnsi="Calibri" w:cs="Calibri"/>
+          <w:bCs/>
+        </w:rPr>
+      </w:pPr>
+    </w:p>
+    <w:p>
+      <w:pPr>
+        <w:spacing w:line="360" w:lineRule="auto"/>
+        <w:rPr>
+          <w:rFonts w:ascii="Calibri" w:eastAsia="Calibri" w:hAnsi="Calibri" w:cs="Calibri"/>
+          <w:b/>
+        </w:rPr>
+      </w:pPr>
+      <w:r>
+        <w:rPr>
+          <w:rFonts w:ascii="Calibri" w:eastAsia="Calibri" w:hAnsi="Calibri" w:cs="Calibri"/>
+          <w:b/>
+        </w:rPr>
+        <w:t xml:space="preserve">Output Dataset: </w:t>
+      </w:r>
+      <w:r>
+        <w:rPr>
+          <w:rFonts w:ascii="Calibri" w:eastAsia="Calibri" w:hAnsi="Calibri" w:cs="Calibri"/>
+          <w:b/>
+        </w:rPr>
+        <w:t>l-diverse_dataset.csv</w:t>
+      </w:r>
     </w:p>
     <w:p>
       <w:pPr>

</xml_diff>

<commit_message>
Calculated distortion and precision for both anonymization techniques
</commit_message>
<xml_diff>
--- a/Data_Anonymization/Report.docx
+++ b/Data_Anonymization/Report.docx
@@ -619,6 +619,7 @@
         <w:rPr>
           <w:rFonts w:ascii="Calibri" w:eastAsia="Calibri" w:hAnsi="Calibri" w:cs="Calibri"/>
           <w:bCs/>
+          <w:noProof/>
         </w:rPr>
         <w:lastRenderedPageBreak/>
         <w:drawing>
@@ -670,6 +671,7 @@
         <w:rPr>
           <w:rFonts w:ascii="Calibri" w:eastAsia="Calibri" w:hAnsi="Calibri" w:cs="Calibri"/>
           <w:bCs/>
+          <w:noProof/>
         </w:rPr>
         <w:drawing>
           <wp:inline distT="0" distB="0" distL="0" distR="0" wp14:anchorId="6B95BF2C" wp14:editId="16BA88FF">
@@ -866,6 +868,7 @@
         <w:rPr>
           <w:rFonts w:ascii="Calibri" w:eastAsia="Calibri" w:hAnsi="Calibri" w:cs="Calibri"/>
           <w:bCs/>
+          <w:noProof/>
         </w:rPr>
         <w:drawing>
           <wp:inline distT="0" distB="0" distL="0" distR="0" wp14:anchorId="2ADE6135" wp14:editId="2A8A3B89">
@@ -939,6 +942,7 @@
         <w:rPr>
           <w:rFonts w:ascii="Calibri" w:eastAsia="Calibri" w:hAnsi="Calibri" w:cs="Calibri"/>
           <w:bCs/>
+          <w:noProof/>
         </w:rPr>
         <w:lastRenderedPageBreak/>
         <w:drawing>
@@ -1008,6 +1012,81 @@
           <w:b/>
         </w:rPr>
         <w:t>l-diverse_dataset.csv</w:t>
+      </w:r>
+    </w:p>
+    <w:p>
+      <w:pPr>
+        <w:spacing w:line="360" w:lineRule="auto"/>
+        <w:rPr>
+          <w:rFonts w:ascii="Calibri" w:eastAsia="Calibri" w:hAnsi="Calibri" w:cs="Calibri"/>
+          <w:b/>
+          <w:sz w:val="24"/>
+          <w:szCs w:val="24"/>
+        </w:rPr>
+      </w:pPr>
+      <w:r>
+        <w:rPr>
+          <w:rFonts w:ascii="Calibri" w:eastAsia="Calibri" w:hAnsi="Calibri" w:cs="Calibri"/>
+          <w:b/>
+          <w:sz w:val="24"/>
+          <w:szCs w:val="24"/>
+        </w:rPr>
+        <w:t>Calculating Distortion and Precision for K-anonymity and L-diversity</w:t>
+      </w:r>
+    </w:p>
+    <w:p>
+      <w:pPr>
+        <w:spacing w:line="360" w:lineRule="auto"/>
+        <w:rPr>
+          <w:rFonts w:ascii="Calibri" w:eastAsia="Calibri" w:hAnsi="Calibri" w:cs="Calibri"/>
+          <w:bCs/>
+          <w:sz w:val="24"/>
+          <w:szCs w:val="24"/>
+        </w:rPr>
+      </w:pPr>
+      <w:r>
+        <w:rPr>
+          <w:rFonts w:ascii="Calibri" w:eastAsia="Calibri" w:hAnsi="Calibri" w:cs="Calibri"/>
+          <w:bCs/>
+          <w:sz w:val="24"/>
+          <w:szCs w:val="24"/>
+        </w:rPr>
+        <w:lastRenderedPageBreak/>
+        <w:drawing>
+          <wp:inline distT="0" distB="0" distL="0" distR="0" wp14:anchorId="22E9E023" wp14:editId="2E536601">
+            <wp:extent cx="5943600" cy="3648710"/>
+            <wp:effectExtent l="0" t="0" r="0" b="8890"/>
+            <wp:docPr id="1421786075" name="Picture 1" descr="A screenshot of a computer&#10;&#10;Description automatically generated"/>
+            <wp:cNvGraphicFramePr>
+              <a:graphicFrameLocks xmlns:a="http://schemas.openxmlformats.org/drawingml/2006/main" noChangeAspect="1"/>
+            </wp:cNvGraphicFramePr>
+            <a:graphic xmlns:a="http://schemas.openxmlformats.org/drawingml/2006/main">
+              <a:graphicData uri="http://schemas.openxmlformats.org/drawingml/2006/picture">
+                <pic:pic xmlns:pic="http://schemas.openxmlformats.org/drawingml/2006/picture">
+                  <pic:nvPicPr>
+                    <pic:cNvPr id="1421786075" name="Picture 1" descr="A screenshot of a computer&#10;&#10;Description automatically generated"/>
+                    <pic:cNvPicPr/>
+                  </pic:nvPicPr>
+                  <pic:blipFill>
+                    <a:blip r:embed="rId11"/>
+                    <a:stretch>
+                      <a:fillRect/>
+                    </a:stretch>
+                  </pic:blipFill>
+                  <pic:spPr>
+                    <a:xfrm>
+                      <a:off x="0" y="0"/>
+                      <a:ext cx="5943600" cy="3648710"/>
+                    </a:xfrm>
+                    <a:prstGeom prst="rect">
+                      <a:avLst/>
+                    </a:prstGeom>
+                  </pic:spPr>
+                </pic:pic>
+              </a:graphicData>
+            </a:graphic>
+          </wp:inline>
+        </w:drawing>
       </w:r>
     </w:p>
     <w:p>

</xml_diff>